<commit_message>
Requisitos, descrição de tecnologias aplicadas e análise de concorrência adicionados a documentação
</commit_message>
<xml_diff>
--- a/Sistema de emprego.docx
+++ b/Sistema de emprego.docx
@@ -603,13 +603,7 @@
         <w:rPr>
           <w:szCs w:val="24"/>
         </w:rPr>
-        <w:t>RN0</w:t>
-      </w:r>
-      <w:r>
-        <w:rPr>
-          <w:szCs w:val="24"/>
-        </w:rPr>
-        <w:t>6</w:t>
+        <w:t>RN06</w:t>
       </w:r>
       <w:r>
         <w:rPr>
@@ -627,13 +621,7 @@
         <w:rPr>
           <w:szCs w:val="24"/>
         </w:rPr>
-        <w:t xml:space="preserve">, </w:t>
-      </w:r>
-      <w:r>
-        <w:rPr>
-          <w:szCs w:val="24"/>
-        </w:rPr>
-        <w:t>sem a necessidade de estar logado.</w:t>
+        <w:t>, sem a necessidade de estar logado.</w:t>
       </w:r>
     </w:p>
     <w:p>
@@ -795,13 +783,7 @@
         <w:rPr>
           <w:szCs w:val="24"/>
         </w:rPr>
-        <w:t xml:space="preserve"> vagas de seu interesse, </w:t>
-      </w:r>
-      <w:r>
-        <w:rPr>
-          <w:szCs w:val="24"/>
-        </w:rPr>
-        <w:t>sem a necessidade de estar logado.</w:t>
+        <w:t xml:space="preserve"> vagas de seu interesse, sem a necessidade de estar logado.</w:t>
       </w:r>
     </w:p>
     <w:p>
@@ -940,13 +922,7 @@
         <w:rPr>
           <w:szCs w:val="24"/>
         </w:rPr>
-        <w:t>ecomendar cursos de site de terceiros ao usuário candidato</w:t>
-      </w:r>
-      <w:r>
-        <w:rPr>
-          <w:szCs w:val="24"/>
-        </w:rPr>
-        <w:t>, de acordo com sua área de interesse.</w:t>
+        <w:t>ecomendar cursos de site de terceiros ao usuário candidato, de acordo com sua área de interesse.</w:t>
       </w:r>
     </w:p>
     <w:p>
@@ -1118,23 +1094,7 @@
           <w:bCs/>
           <w:szCs w:val="24"/>
         </w:rPr>
-        <w:t xml:space="preserve">Requisitos </w:t>
-      </w:r>
-      <w:r>
-        <w:rPr>
-          <w:b/>
-          <w:bCs/>
-          <w:szCs w:val="24"/>
-        </w:rPr>
-        <w:t>Não Fu</w:t>
-      </w:r>
-      <w:r>
-        <w:rPr>
-          <w:b/>
-          <w:bCs/>
-          <w:szCs w:val="24"/>
-        </w:rPr>
-        <w:t>ncionais</w:t>
+        <w:t>Requisitos Não Funcionais</w:t>
       </w:r>
     </w:p>
     <w:p>
@@ -1276,13 +1236,7 @@
         <w:rPr>
           <w:szCs w:val="24"/>
         </w:rPr>
-        <w:t>PHP 8</w:t>
-      </w:r>
-      <w:r>
-        <w:rPr>
-          <w:szCs w:val="24"/>
-        </w:rPr>
-        <w:t xml:space="preserve"> e </w:t>
+        <w:t xml:space="preserve">PHP 8 e </w:t>
       </w:r>
       <w:r>
         <w:rPr>
@@ -1336,7 +1290,13 @@
         <w:rPr>
           <w:szCs w:val="24"/>
         </w:rPr>
-        <w:t>utilizar o</w:t>
+        <w:t xml:space="preserve">utilizar o </w:t>
+      </w:r>
+      <w:r>
+        <w:rPr>
+          <w:szCs w:val="24"/>
+        </w:rPr>
+        <w:t>MySQL</w:t>
       </w:r>
       <w:r>
         <w:rPr>
@@ -1348,25 +1308,7 @@
         <w:rPr>
           <w:szCs w:val="24"/>
         </w:rPr>
-        <w:t>MySQL</w:t>
-      </w:r>
-      <w:r>
-        <w:rPr>
-          <w:szCs w:val="24"/>
-        </w:rPr>
-        <w:t xml:space="preserve"> </w:t>
-      </w:r>
-      <w:r>
-        <w:rPr>
-          <w:szCs w:val="24"/>
-        </w:rPr>
-        <w:t>8</w:t>
-      </w:r>
-      <w:r>
-        <w:rPr>
-          <w:szCs w:val="24"/>
-        </w:rPr>
-        <w:t xml:space="preserve"> como servidor de banco de dados.</w:t>
+        <w:t>8 como servidor de banco de dados.</w:t>
       </w:r>
     </w:p>
     <w:p>
@@ -1741,19 +1683,7 @@
         <w:rPr>
           <w:szCs w:val="24"/>
         </w:rPr>
-        <w:t xml:space="preserve">CSS, ou </w:t>
-      </w:r>
-      <w:r>
-        <w:rPr>
-          <w:szCs w:val="24"/>
-        </w:rPr>
-        <w:t>Cascading Style Sheets</w:t>
-      </w:r>
-      <w:r>
-        <w:rPr>
-          <w:szCs w:val="24"/>
-        </w:rPr>
-        <w:t>, é a linguagem de</w:t>
+        <w:t>CSS, ou Cascading Style Sheets, é a linguagem de</w:t>
       </w:r>
       <w:r>
         <w:rPr>
@@ -1807,81 +1737,268 @@
         <w:rPr>
           <w:szCs w:val="24"/>
         </w:rPr>
+        <w:t>, s</w:t>
+      </w:r>
+      <w:r>
+        <w:rPr>
+          <w:szCs w:val="24"/>
+        </w:rPr>
+        <w:t>ombra</w:t>
+      </w:r>
+      <w:r>
+        <w:rPr>
+          <w:szCs w:val="24"/>
+        </w:rPr>
+        <w:t>s</w:t>
+      </w:r>
+      <w:r>
+        <w:rPr>
+          <w:szCs w:val="24"/>
+        </w:rPr>
+        <w:t xml:space="preserve"> e </w:t>
+      </w:r>
+      <w:r>
+        <w:rPr>
+          <w:szCs w:val="24"/>
+        </w:rPr>
+        <w:t>b</w:t>
+      </w:r>
+      <w:r>
+        <w:rPr>
+          <w:szCs w:val="24"/>
+        </w:rPr>
+        <w:t>orda</w:t>
+      </w:r>
+      <w:r>
+        <w:rPr>
+          <w:szCs w:val="24"/>
+        </w:rPr>
+        <w:t>s</w:t>
+      </w:r>
+      <w:r>
+        <w:rPr>
+          <w:szCs w:val="24"/>
+        </w:rPr>
+        <w:t xml:space="preserve"> </w:t>
+      </w:r>
+      <w:r>
+        <w:rPr>
+          <w:szCs w:val="24"/>
+        </w:rPr>
+        <w:t>a</w:t>
+      </w:r>
+      <w:r>
+        <w:rPr>
+          <w:szCs w:val="24"/>
+        </w:rPr>
+        <w:t>perfeiçoadas</w:t>
+      </w:r>
+      <w:r>
+        <w:rPr>
+          <w:szCs w:val="24"/>
+        </w:rPr>
+        <w:t xml:space="preserve"> e gradientes.</w:t>
+      </w:r>
+    </w:p>
+    <w:p>
+      <w:pPr>
+        <w:ind w:firstLine="0"/>
+        <w:rPr>
+          <w:b/>
+          <w:bCs/>
+          <w:szCs w:val="24"/>
+        </w:rPr>
+      </w:pPr>
+    </w:p>
+    <w:p>
+      <w:pPr>
+        <w:ind w:firstLine="0"/>
+        <w:rPr>
+          <w:b/>
+          <w:bCs/>
+          <w:szCs w:val="24"/>
+        </w:rPr>
+      </w:pPr>
+      <w:r>
+        <w:rPr>
+          <w:b/>
+          <w:bCs/>
+          <w:szCs w:val="24"/>
+        </w:rPr>
+        <w:t>PHP 8</w:t>
+      </w:r>
+    </w:p>
+    <w:p>
+      <w:pPr>
+        <w:ind w:firstLine="0"/>
+        <w:rPr>
+          <w:b/>
+          <w:bCs/>
+          <w:szCs w:val="24"/>
+        </w:rPr>
+      </w:pPr>
+    </w:p>
+    <w:p>
+      <w:pPr>
+        <w:rPr>
+          <w:szCs w:val="24"/>
+        </w:rPr>
+      </w:pPr>
+      <w:r>
+        <w:rPr>
+          <w:szCs w:val="24"/>
+        </w:rPr>
+        <w:t>PHP, que significa "Hypertext Preprocessor", é uma linguagem de programação</w:t>
+      </w:r>
+      <w:r>
+        <w:rPr>
+          <w:szCs w:val="24"/>
+        </w:rPr>
+        <w:t xml:space="preserve"> server-side</w:t>
+      </w:r>
+      <w:r>
+        <w:rPr>
+          <w:szCs w:val="24"/>
+        </w:rPr>
+        <w:t xml:space="preserve"> amplamente utilizada para o desenvolvimento de aplicações web dinâmicas e interativas</w:t>
+      </w:r>
+      <w:r>
+        <w:rPr>
+          <w:szCs w:val="24"/>
+        </w:rPr>
+        <w:t xml:space="preserve">. </w:t>
+      </w:r>
+      <w:r>
+        <w:rPr>
+          <w:szCs w:val="24"/>
+        </w:rPr>
+        <w:t xml:space="preserve">Uma das principais características do PHP é a sua integração fácil com </w:t>
+      </w:r>
+      <w:r>
+        <w:rPr>
+          <w:szCs w:val="24"/>
+        </w:rPr>
+        <w:t xml:space="preserve">o </w:t>
+      </w:r>
+      <w:r>
+        <w:rPr>
+          <w:szCs w:val="24"/>
+        </w:rPr>
+        <w:t>HTML</w:t>
+      </w:r>
+      <w:r>
+        <w:rPr>
+          <w:szCs w:val="24"/>
+        </w:rPr>
+        <w:t xml:space="preserve"> e seu</w:t>
+      </w:r>
+      <w:r>
+        <w:rPr>
+          <w:szCs w:val="24"/>
+        </w:rPr>
+        <w:t xml:space="preserve"> suporte </w:t>
+      </w:r>
+      <w:r>
+        <w:rPr>
+          <w:szCs w:val="24"/>
+        </w:rPr>
+        <w:t>a uma ampla gama de</w:t>
+      </w:r>
+      <w:r>
+        <w:t xml:space="preserve"> </w:t>
+      </w:r>
+      <w:r>
+        <w:rPr>
+          <w:szCs w:val="24"/>
+        </w:rPr>
+        <w:t>SGBDs</w:t>
+      </w:r>
+      <w:r>
+        <w:rPr>
+          <w:szCs w:val="24"/>
+        </w:rPr>
+        <w:t xml:space="preserve"> (</w:t>
+      </w:r>
+      <w:r>
+        <w:rPr>
+          <w:szCs w:val="24"/>
+        </w:rPr>
+        <w:t>sistemas de gerenciamento de banco de dados</w:t>
+      </w:r>
+      <w:r>
+        <w:rPr>
+          <w:szCs w:val="24"/>
+        </w:rPr>
+        <w:t xml:space="preserve">), como o </w:t>
+      </w:r>
+      <w:r>
+        <w:rPr>
+          <w:szCs w:val="24"/>
+        </w:rPr>
+        <w:t>MySQL</w:t>
+      </w:r>
+      <w:r>
+        <w:rPr>
+          <w:szCs w:val="24"/>
+        </w:rPr>
         <w:t xml:space="preserve">, </w:t>
       </w:r>
       <w:r>
         <w:rPr>
           <w:szCs w:val="24"/>
         </w:rPr>
-        <w:t>s</w:t>
-      </w:r>
-      <w:r>
-        <w:rPr>
-          <w:szCs w:val="24"/>
-        </w:rPr>
-        <w:t>ombra</w:t>
-      </w:r>
-      <w:r>
-        <w:rPr>
-          <w:szCs w:val="24"/>
-        </w:rPr>
-        <w:t>s</w:t>
-      </w:r>
-      <w:r>
-        <w:rPr>
-          <w:szCs w:val="24"/>
-        </w:rPr>
-        <w:t xml:space="preserve"> e </w:t>
-      </w:r>
-      <w:r>
-        <w:rPr>
-          <w:szCs w:val="24"/>
-        </w:rPr>
-        <w:t>b</w:t>
-      </w:r>
-      <w:r>
-        <w:rPr>
-          <w:szCs w:val="24"/>
-        </w:rPr>
-        <w:t>orda</w:t>
-      </w:r>
-      <w:r>
-        <w:rPr>
-          <w:szCs w:val="24"/>
-        </w:rPr>
-        <w:t>s</w:t>
-      </w:r>
-      <w:r>
-        <w:rPr>
-          <w:szCs w:val="24"/>
-        </w:rPr>
+        <w:t>PostgreSQL</w:t>
+      </w:r>
+      <w:r>
+        <w:rPr>
+          <w:szCs w:val="24"/>
+        </w:rPr>
+        <w:t xml:space="preserve">, </w:t>
+      </w:r>
+      <w:r>
+        <w:rPr>
+          <w:szCs w:val="24"/>
+        </w:rPr>
+        <w:t>SQLite</w:t>
+      </w:r>
+      <w:r>
+        <w:rPr>
+          <w:szCs w:val="24"/>
+        </w:rPr>
+        <w:t xml:space="preserve">, </w:t>
+      </w:r>
+      <w:r>
+        <w:rPr>
+          <w:szCs w:val="24"/>
+        </w:rPr>
+        <w:t>MongoDB</w:t>
+      </w:r>
+      <w:r>
+        <w:rPr>
+          <w:szCs w:val="24"/>
+        </w:rPr>
+        <w:t>, etc. Algumas das novidades do PHP 8 são o desempenho aprimorado, o</w:t>
+      </w:r>
+      <w:r>
         <w:t xml:space="preserve"> </w:t>
       </w:r>
       <w:r>
         <w:rPr>
           <w:szCs w:val="24"/>
         </w:rPr>
-        <w:t>a</w:t>
-      </w:r>
-      <w:r>
-        <w:rPr>
-          <w:szCs w:val="24"/>
-        </w:rPr>
-        <w:t>perfeiçoadas</w:t>
-      </w:r>
-      <w:r>
-        <w:rPr>
-          <w:szCs w:val="24"/>
-        </w:rPr>
-        <w:t xml:space="preserve"> e gradientes.</w:t>
+        <w:t>JIT (Just-In-Time) Compiler</w:t>
+      </w:r>
+      <w:r>
+        <w:rPr>
+          <w:szCs w:val="24"/>
+        </w:rPr>
+        <w:t xml:space="preserve"> e as melhorias na sintaxe e semântica.</w:t>
       </w:r>
     </w:p>
     <w:p>
       <w:pPr>
         <w:ind w:firstLine="0"/>
         <w:rPr>
-          <w:b/>
-          <w:bCs/>
           <w:szCs w:val="24"/>
         </w:rPr>
       </w:pPr>
@@ -1901,216 +2018,7 @@
           <w:bCs/>
           <w:szCs w:val="24"/>
         </w:rPr>
-        <w:t>PHP 8</w:t>
-      </w:r>
-    </w:p>
-    <w:p>
-      <w:pPr>
-        <w:ind w:firstLine="0"/>
-        <w:rPr>
-          <w:b/>
-          <w:bCs/>
-          <w:szCs w:val="24"/>
-        </w:rPr>
-      </w:pPr>
-    </w:p>
-    <w:p>
-      <w:pPr>
-        <w:rPr>
-          <w:szCs w:val="24"/>
-        </w:rPr>
-      </w:pPr>
-      <w:r>
-        <w:rPr>
-          <w:szCs w:val="24"/>
-        </w:rPr>
-        <w:t>PHP, que significa "Hypertext Preprocessor", é uma linguagem de programação</w:t>
-      </w:r>
-      <w:r>
-        <w:rPr>
-          <w:szCs w:val="24"/>
-        </w:rPr>
-        <w:t xml:space="preserve"> server-side</w:t>
-      </w:r>
-      <w:r>
-        <w:rPr>
-          <w:szCs w:val="24"/>
-        </w:rPr>
-        <w:t xml:space="preserve"> amplamente utilizada para o desenvolvimento de aplicações web dinâmicas e interativas</w:t>
-      </w:r>
-      <w:r>
-        <w:rPr>
-          <w:szCs w:val="24"/>
-        </w:rPr>
-        <w:t xml:space="preserve">. </w:t>
-      </w:r>
-      <w:r>
-        <w:rPr>
-          <w:szCs w:val="24"/>
-        </w:rPr>
-        <w:t xml:space="preserve">Uma das principais características do PHP é a sua integração fácil com </w:t>
-      </w:r>
-      <w:r>
-        <w:rPr>
-          <w:szCs w:val="24"/>
-        </w:rPr>
-        <w:t xml:space="preserve">o </w:t>
-      </w:r>
-      <w:r>
-        <w:rPr>
-          <w:szCs w:val="24"/>
-        </w:rPr>
-        <w:t>HTML</w:t>
-      </w:r>
-      <w:r>
-        <w:rPr>
-          <w:szCs w:val="24"/>
-        </w:rPr>
-        <w:t xml:space="preserve"> e seu</w:t>
-      </w:r>
-      <w:r>
-        <w:rPr>
-          <w:szCs w:val="24"/>
-        </w:rPr>
-        <w:t xml:space="preserve"> suporte </w:t>
-      </w:r>
-      <w:r>
-        <w:rPr>
-          <w:szCs w:val="24"/>
-        </w:rPr>
-        <w:t>a uma ampla gama de</w:t>
-      </w:r>
-      <w:r>
-        <w:t xml:space="preserve"> </w:t>
-      </w:r>
-      <w:r>
-        <w:rPr>
-          <w:szCs w:val="24"/>
-        </w:rPr>
-        <w:t>SGBDs</w:t>
-      </w:r>
-      <w:r>
-        <w:rPr>
-          <w:szCs w:val="24"/>
-        </w:rPr>
-        <w:t xml:space="preserve"> (</w:t>
-      </w:r>
-      <w:r>
-        <w:rPr>
-          <w:szCs w:val="24"/>
-        </w:rPr>
-        <w:t>sistemas de gerenciamento de banco de dados</w:t>
-      </w:r>
-      <w:r>
-        <w:rPr>
-          <w:szCs w:val="24"/>
-        </w:rPr>
-        <w:t xml:space="preserve">), como o </w:t>
-      </w:r>
-      <w:r>
-        <w:rPr>
-          <w:szCs w:val="24"/>
-        </w:rPr>
-        <w:t>MySQL</w:t>
-      </w:r>
-      <w:r>
-        <w:rPr>
-          <w:szCs w:val="24"/>
-        </w:rPr>
-        <w:t xml:space="preserve">, </w:t>
-      </w:r>
-      <w:r>
-        <w:rPr>
-          <w:szCs w:val="24"/>
-        </w:rPr>
-        <w:t>PostgreSQL</w:t>
-      </w:r>
-      <w:r>
-        <w:rPr>
-          <w:szCs w:val="24"/>
-        </w:rPr>
-        <w:t xml:space="preserve">, </w:t>
-      </w:r>
-      <w:r>
-        <w:rPr>
-          <w:szCs w:val="24"/>
-        </w:rPr>
-        <w:t>SQLite</w:t>
-      </w:r>
-      <w:r>
-        <w:rPr>
-          <w:szCs w:val="24"/>
-        </w:rPr>
-        <w:t xml:space="preserve">, </w:t>
-      </w:r>
-      <w:r>
-        <w:rPr>
-          <w:szCs w:val="24"/>
-        </w:rPr>
-        <w:t>MongoDB</w:t>
-      </w:r>
-      <w:r>
-        <w:rPr>
-          <w:szCs w:val="24"/>
-        </w:rPr>
-        <w:t>, etc. Algumas das novidades do PHP 8 são o desempenho aprimorado, o</w:t>
-      </w:r>
-      <w:r>
-        <w:t xml:space="preserve"> </w:t>
-      </w:r>
-      <w:r>
-        <w:rPr>
-          <w:szCs w:val="24"/>
-        </w:rPr>
-        <w:t>JIT (Just-In-Time) Compiler</w:t>
-      </w:r>
-      <w:r>
-        <w:rPr>
-          <w:szCs w:val="24"/>
-        </w:rPr>
-        <w:t xml:space="preserve"> e as melhorias na sintaxe e semântica.</w:t>
-      </w:r>
-    </w:p>
-    <w:p>
-      <w:pPr>
-        <w:ind w:firstLine="0"/>
-        <w:rPr>
-          <w:szCs w:val="24"/>
-        </w:rPr>
-      </w:pPr>
-    </w:p>
-    <w:p>
-      <w:pPr>
-        <w:ind w:firstLine="0"/>
-        <w:rPr>
-          <w:b/>
-          <w:bCs/>
-          <w:szCs w:val="24"/>
-        </w:rPr>
-      </w:pPr>
-      <w:r>
-        <w:rPr>
-          <w:b/>
-          <w:bCs/>
-          <w:szCs w:val="24"/>
-        </w:rPr>
-        <w:t>Javascript (</w:t>
-      </w:r>
-      <w:r>
-        <w:rPr>
-          <w:b/>
-          <w:bCs/>
-          <w:szCs w:val="24"/>
-        </w:rPr>
-        <w:t>ECMAScript 2021</w:t>
-      </w:r>
-      <w:r>
-        <w:rPr>
-          <w:b/>
-          <w:bCs/>
-          <w:szCs w:val="24"/>
-        </w:rPr>
-        <w:t>)</w:t>
+        <w:t>Javascript (ECMAScript 2021)</w:t>
       </w:r>
     </w:p>
     <w:p>
@@ -2146,13 +2054,7 @@
         <w:rPr>
           <w:szCs w:val="24"/>
         </w:rPr>
-        <w:t xml:space="preserve">cript </w:t>
-      </w:r>
-      <w:r>
-        <w:rPr>
-          <w:szCs w:val="24"/>
-        </w:rPr>
-        <w:t>é uma linguagem de programação</w:t>
+        <w:t>cript é uma linguagem de programação</w:t>
       </w:r>
       <w:r>
         <w:rPr>
@@ -2200,13 +2102,7 @@
         <w:rPr>
           <w:szCs w:val="24"/>
         </w:rPr>
-        <w:t>animações</w:t>
-      </w:r>
-      <w:r>
-        <w:rPr>
-          <w:szCs w:val="24"/>
-        </w:rPr>
-        <w:t>, imagens 3D</w:t>
+        <w:t>animações, imagens 3D</w:t>
       </w:r>
       <w:r>
         <w:rPr>
@@ -2508,27 +2404,237 @@
     </w:p>
     <w:p>
       <w:pPr>
+        <w:spacing w:before="100" w:beforeAutospacing="1" w:after="100" w:afterAutospacing="1" w:line="240" w:lineRule="auto"/>
         <w:ind w:firstLine="0"/>
-        <w:rPr>
-          <w:szCs w:val="24"/>
-        </w:rPr>
-      </w:pPr>
-    </w:p>
-    <w:p>
-      <w:pPr>
+        <w:jc w:val="center"/>
+        <w:rPr>
+          <w:rFonts w:ascii="Times New Roman" w:eastAsia="Times New Roman" w:hAnsi="Times New Roman" w:cs="Times New Roman"/>
+          <w:szCs w:val="24"/>
+          <w:lang w:eastAsia="pt-BR"/>
+        </w:rPr>
+      </w:pPr>
+      <w:r>
+        <w:rPr>
+          <w:rFonts w:ascii="Times New Roman" w:eastAsia="Times New Roman" w:hAnsi="Times New Roman" w:cs="Times New Roman"/>
+          <w:noProof/>
+          <w:szCs w:val="24"/>
+          <w:lang w:eastAsia="pt-BR"/>
+        </w:rPr>
+        <w:drawing>
+          <wp:inline distT="0" distB="0" distL="0" distR="0" wp14:anchorId="22D73E96" wp14:editId="187AB871">
+            <wp:extent cx="3724275" cy="1782870"/>
+            <wp:effectExtent l="0" t="0" r="0" b="8255"/>
+            <wp:docPr id="903772480" name="Imagem 1" descr="Interface gráfica do usuário, Texto&#10;&#10;Descrição gerada automaticamente"/>
+            <wp:cNvGraphicFramePr>
+              <a:graphicFrameLocks xmlns:a="http://schemas.openxmlformats.org/drawingml/2006/main" noChangeAspect="1"/>
+            </wp:cNvGraphicFramePr>
+            <a:graphic xmlns:a="http://schemas.openxmlformats.org/drawingml/2006/main">
+              <a:graphicData uri="http://schemas.openxmlformats.org/drawingml/2006/picture">
+                <pic:pic xmlns:pic="http://schemas.openxmlformats.org/drawingml/2006/picture">
+                  <pic:nvPicPr>
+                    <pic:cNvPr id="903772480" name="Imagem 1" descr="Interface gráfica do usuário, Texto&#10;&#10;Descrição gerada automaticamente"/>
+                    <pic:cNvPicPr>
+                      <a:picLocks noChangeAspect="1" noChangeArrowheads="1"/>
+                    </pic:cNvPicPr>
+                  </pic:nvPicPr>
+                  <pic:blipFill>
+                    <a:blip r:embed="rId5" cstate="print">
+                      <a:extLst>
+                        <a:ext uri="{28A0092B-C50C-407E-A947-70E740481C1C}">
+                          <a14:useLocalDpi xmlns:a14="http://schemas.microsoft.com/office/drawing/2010/main" val="0"/>
+                        </a:ext>
+                      </a:extLst>
+                    </a:blip>
+                    <a:srcRect/>
+                    <a:stretch>
+                      <a:fillRect/>
+                    </a:stretch>
+                  </pic:blipFill>
+                  <pic:spPr bwMode="auto">
+                    <a:xfrm>
+                      <a:off x="0" y="0"/>
+                      <a:ext cx="3738934" cy="1789888"/>
+                    </a:xfrm>
+                    <a:prstGeom prst="rect">
+                      <a:avLst/>
+                    </a:prstGeom>
+                    <a:noFill/>
+                    <a:ln>
+                      <a:noFill/>
+                    </a:ln>
+                  </pic:spPr>
+                </pic:pic>
+              </a:graphicData>
+            </a:graphic>
+          </wp:inline>
+        </w:drawing>
+      </w:r>
+    </w:p>
+    <w:p>
+      <w:pPr>
+        <w:spacing w:before="100" w:beforeAutospacing="1" w:after="100" w:afterAutospacing="1" w:line="240" w:lineRule="auto"/>
         <w:ind w:firstLine="0"/>
-        <w:rPr>
-          <w:b/>
-          <w:bCs/>
-          <w:szCs w:val="24"/>
-        </w:rPr>
-      </w:pPr>
-      <w:r>
-        <w:rPr>
-          <w:b/>
-          <w:bCs/>
-          <w:szCs w:val="24"/>
-        </w:rPr>
+        <w:jc w:val="center"/>
+        <w:rPr>
+          <w:rFonts w:ascii="Times New Roman" w:eastAsia="Times New Roman" w:hAnsi="Times New Roman" w:cs="Times New Roman"/>
+          <w:szCs w:val="24"/>
+          <w:lang w:eastAsia="pt-BR"/>
+        </w:rPr>
+      </w:pPr>
+      <w:r>
+        <w:rPr>
+          <w:rFonts w:ascii="Times New Roman" w:eastAsia="Times New Roman" w:hAnsi="Times New Roman" w:cs="Times New Roman"/>
+          <w:noProof/>
+          <w:szCs w:val="24"/>
+          <w:lang w:eastAsia="pt-BR"/>
+        </w:rPr>
+        <w:drawing>
+          <wp:inline distT="0" distB="0" distL="0" distR="0" wp14:anchorId="6422D411" wp14:editId="6E88FDBA">
+            <wp:extent cx="3743325" cy="1808276"/>
+            <wp:effectExtent l="0" t="0" r="0" b="1905"/>
+            <wp:docPr id="1165980130" name="Imagem 2" descr="Interface gráfica do usuário, Aplicativo, Teams&#10;&#10;Descrição gerada automaticamente"/>
+            <wp:cNvGraphicFramePr>
+              <a:graphicFrameLocks xmlns:a="http://schemas.openxmlformats.org/drawingml/2006/main" noChangeAspect="1"/>
+            </wp:cNvGraphicFramePr>
+            <a:graphic xmlns:a="http://schemas.openxmlformats.org/drawingml/2006/main">
+              <a:graphicData uri="http://schemas.openxmlformats.org/drawingml/2006/picture">
+                <pic:pic xmlns:pic="http://schemas.openxmlformats.org/drawingml/2006/picture">
+                  <pic:nvPicPr>
+                    <pic:cNvPr id="1165980130" name="Imagem 2" descr="Interface gráfica do usuário, Aplicativo, Teams&#10;&#10;Descrição gerada automaticamente"/>
+                    <pic:cNvPicPr>
+                      <a:picLocks noChangeAspect="1" noChangeArrowheads="1"/>
+                    </pic:cNvPicPr>
+                  </pic:nvPicPr>
+                  <pic:blipFill>
+                    <a:blip r:embed="rId6" cstate="print">
+                      <a:extLst>
+                        <a:ext uri="{28A0092B-C50C-407E-A947-70E740481C1C}">
+                          <a14:useLocalDpi xmlns:a14="http://schemas.microsoft.com/office/drawing/2010/main" val="0"/>
+                        </a:ext>
+                      </a:extLst>
+                    </a:blip>
+                    <a:srcRect/>
+                    <a:stretch>
+                      <a:fillRect/>
+                    </a:stretch>
+                  </pic:blipFill>
+                  <pic:spPr bwMode="auto">
+                    <a:xfrm>
+                      <a:off x="0" y="0"/>
+                      <a:ext cx="3764859" cy="1818678"/>
+                    </a:xfrm>
+                    <a:prstGeom prst="rect">
+                      <a:avLst/>
+                    </a:prstGeom>
+                    <a:noFill/>
+                    <a:ln>
+                      <a:noFill/>
+                    </a:ln>
+                  </pic:spPr>
+                </pic:pic>
+              </a:graphicData>
+            </a:graphic>
+          </wp:inline>
+        </w:drawing>
+      </w:r>
+    </w:p>
+    <w:p>
+      <w:pPr>
+        <w:spacing w:before="100" w:beforeAutospacing="1" w:after="100" w:afterAutospacing="1" w:line="240" w:lineRule="auto"/>
+        <w:ind w:firstLine="0"/>
+        <w:jc w:val="center"/>
+        <w:rPr>
+          <w:rFonts w:ascii="Times New Roman" w:eastAsia="Times New Roman" w:hAnsi="Times New Roman" w:cs="Times New Roman"/>
+          <w:szCs w:val="24"/>
+          <w:lang w:eastAsia="pt-BR"/>
+        </w:rPr>
+      </w:pPr>
+      <w:r>
+        <w:rPr>
+          <w:rFonts w:ascii="Times New Roman" w:eastAsia="Times New Roman" w:hAnsi="Times New Roman" w:cs="Times New Roman"/>
+          <w:noProof/>
+          <w:szCs w:val="24"/>
+          <w:lang w:eastAsia="pt-BR"/>
+        </w:rPr>
+        <w:drawing>
+          <wp:inline distT="0" distB="0" distL="0" distR="0" wp14:anchorId="1B6BB9B7" wp14:editId="6C28A684">
+            <wp:extent cx="3726658" cy="1800225"/>
+            <wp:effectExtent l="0" t="0" r="7620" b="0"/>
+            <wp:docPr id="1200653611" name="Imagem 3" descr="Interface gráfica do usuário, Aplicativo&#10;&#10;Descrição gerada automaticamente"/>
+            <wp:cNvGraphicFramePr>
+              <a:graphicFrameLocks xmlns:a="http://schemas.openxmlformats.org/drawingml/2006/main" noChangeAspect="1"/>
+            </wp:cNvGraphicFramePr>
+            <a:graphic xmlns:a="http://schemas.openxmlformats.org/drawingml/2006/main">
+              <a:graphicData uri="http://schemas.openxmlformats.org/drawingml/2006/picture">
+                <pic:pic xmlns:pic="http://schemas.openxmlformats.org/drawingml/2006/picture">
+                  <pic:nvPicPr>
+                    <pic:cNvPr id="1200653611" name="Imagem 3" descr="Interface gráfica do usuário, Aplicativo&#10;&#10;Descrição gerada automaticamente"/>
+                    <pic:cNvPicPr>
+                      <a:picLocks noChangeAspect="1" noChangeArrowheads="1"/>
+                    </pic:cNvPicPr>
+                  </pic:nvPicPr>
+                  <pic:blipFill>
+                    <a:blip r:embed="rId7" cstate="print">
+                      <a:extLst>
+                        <a:ext uri="{28A0092B-C50C-407E-A947-70E740481C1C}">
+                          <a14:useLocalDpi xmlns:a14="http://schemas.microsoft.com/office/drawing/2010/main" val="0"/>
+                        </a:ext>
+                      </a:extLst>
+                    </a:blip>
+                    <a:srcRect/>
+                    <a:stretch>
+                      <a:fillRect/>
+                    </a:stretch>
+                  </pic:blipFill>
+                  <pic:spPr bwMode="auto">
+                    <a:xfrm>
+                      <a:off x="0" y="0"/>
+                      <a:ext cx="3736424" cy="1804943"/>
+                    </a:xfrm>
+                    <a:prstGeom prst="rect">
+                      <a:avLst/>
+                    </a:prstGeom>
+                    <a:noFill/>
+                    <a:ln>
+                      <a:noFill/>
+                    </a:ln>
+                  </pic:spPr>
+                </pic:pic>
+              </a:graphicData>
+            </a:graphic>
+          </wp:inline>
+        </w:drawing>
+      </w:r>
+    </w:p>
+    <w:p>
+      <w:pPr>
+        <w:spacing w:before="100" w:beforeAutospacing="1" w:after="100" w:afterAutospacing="1" w:line="240" w:lineRule="auto"/>
+        <w:ind w:firstLine="0"/>
+        <w:jc w:val="center"/>
+        <w:rPr>
+          <w:rFonts w:ascii="Times New Roman" w:eastAsia="Times New Roman" w:hAnsi="Times New Roman" w:cs="Times New Roman"/>
+          <w:szCs w:val="24"/>
+          <w:lang w:eastAsia="pt-BR"/>
+        </w:rPr>
+      </w:pPr>
+    </w:p>
+    <w:p>
+      <w:pPr>
+        <w:ind w:firstLine="0"/>
+        <w:rPr>
+          <w:b/>
+          <w:bCs/>
+          <w:szCs w:val="24"/>
+        </w:rPr>
+      </w:pPr>
+      <w:proofErr w:type="spellStart"/>
+      <w:r>
+        <w:rPr>
+          <w:b/>
+          <w:bCs/>
+          <w:szCs w:val="24"/>
+        </w:rPr>
+        <w:lastRenderedPageBreak/>
         <w:t>Info</w:t>
       </w:r>
       <w:r>
@@ -2547,6 +2653,7 @@
         </w:rPr>
         <w:t>obs</w:t>
       </w:r>
+      <w:proofErr w:type="spellEnd"/>
     </w:p>
     <w:p>
       <w:pPr>
@@ -2570,27 +2677,224 @@
     </w:p>
     <w:p>
       <w:pPr>
+        <w:spacing w:before="100" w:beforeAutospacing="1" w:after="100" w:afterAutospacing="1" w:line="240" w:lineRule="auto"/>
         <w:ind w:firstLine="0"/>
-        <w:rPr>
-          <w:szCs w:val="24"/>
-        </w:rPr>
-      </w:pPr>
-    </w:p>
-    <w:p>
-      <w:pPr>
+        <w:jc w:val="center"/>
+        <w:rPr>
+          <w:rFonts w:ascii="Times New Roman" w:eastAsia="Times New Roman" w:hAnsi="Times New Roman" w:cs="Times New Roman"/>
+          <w:szCs w:val="24"/>
+          <w:lang w:eastAsia="pt-BR"/>
+        </w:rPr>
+      </w:pPr>
+      <w:r>
+        <w:rPr>
+          <w:rFonts w:ascii="Times New Roman" w:eastAsia="Times New Roman" w:hAnsi="Times New Roman" w:cs="Times New Roman"/>
+          <w:noProof/>
+          <w:szCs w:val="24"/>
+          <w:lang w:eastAsia="pt-BR"/>
+        </w:rPr>
+        <w:drawing>
+          <wp:inline distT="0" distB="0" distL="0" distR="0" wp14:anchorId="1275B639" wp14:editId="1FADDDF4">
+            <wp:extent cx="4152351" cy="1990725"/>
+            <wp:effectExtent l="0" t="0" r="635" b="0"/>
+            <wp:docPr id="1991620857" name="Imagem 4" descr="Interface gráfica do usuário, Aplicativo&#10;&#10;Descrição gerada automaticamente"/>
+            <wp:cNvGraphicFramePr>
+              <a:graphicFrameLocks xmlns:a="http://schemas.openxmlformats.org/drawingml/2006/main" noChangeAspect="1"/>
+            </wp:cNvGraphicFramePr>
+            <a:graphic xmlns:a="http://schemas.openxmlformats.org/drawingml/2006/main">
+              <a:graphicData uri="http://schemas.openxmlformats.org/drawingml/2006/picture">
+                <pic:pic xmlns:pic="http://schemas.openxmlformats.org/drawingml/2006/picture">
+                  <pic:nvPicPr>
+                    <pic:cNvPr id="1991620857" name="Imagem 4" descr="Interface gráfica do usuário, Aplicativo&#10;&#10;Descrição gerada automaticamente"/>
+                    <pic:cNvPicPr>
+                      <a:picLocks noChangeAspect="1" noChangeArrowheads="1"/>
+                    </pic:cNvPicPr>
+                  </pic:nvPicPr>
+                  <pic:blipFill>
+                    <a:blip r:embed="rId8" cstate="print">
+                      <a:extLst>
+                        <a:ext uri="{28A0092B-C50C-407E-A947-70E740481C1C}">
+                          <a14:useLocalDpi xmlns:a14="http://schemas.microsoft.com/office/drawing/2010/main" val="0"/>
+                        </a:ext>
+                      </a:extLst>
+                    </a:blip>
+                    <a:srcRect/>
+                    <a:stretch>
+                      <a:fillRect/>
+                    </a:stretch>
+                  </pic:blipFill>
+                  <pic:spPr bwMode="auto">
+                    <a:xfrm>
+                      <a:off x="0" y="0"/>
+                      <a:ext cx="4163745" cy="1996188"/>
+                    </a:xfrm>
+                    <a:prstGeom prst="rect">
+                      <a:avLst/>
+                    </a:prstGeom>
+                    <a:noFill/>
+                    <a:ln>
+                      <a:noFill/>
+                    </a:ln>
+                  </pic:spPr>
+                </pic:pic>
+              </a:graphicData>
+            </a:graphic>
+          </wp:inline>
+        </w:drawing>
+      </w:r>
+    </w:p>
+    <w:p>
+      <w:pPr>
+        <w:spacing w:before="100" w:beforeAutospacing="1" w:after="100" w:afterAutospacing="1" w:line="240" w:lineRule="auto"/>
         <w:ind w:firstLine="0"/>
-        <w:rPr>
-          <w:b/>
-          <w:bCs/>
-          <w:szCs w:val="24"/>
-        </w:rPr>
-      </w:pPr>
-      <w:r>
-        <w:rPr>
-          <w:b/>
-          <w:bCs/>
-          <w:szCs w:val="24"/>
-        </w:rPr>
+        <w:jc w:val="center"/>
+        <w:rPr>
+          <w:rFonts w:ascii="Times New Roman" w:eastAsia="Times New Roman" w:hAnsi="Times New Roman" w:cs="Times New Roman"/>
+          <w:szCs w:val="24"/>
+          <w:lang w:eastAsia="pt-BR"/>
+        </w:rPr>
+      </w:pPr>
+      <w:r>
+        <w:rPr>
+          <w:rFonts w:ascii="Times New Roman" w:eastAsia="Times New Roman" w:hAnsi="Times New Roman" w:cs="Times New Roman"/>
+          <w:noProof/>
+          <w:szCs w:val="24"/>
+          <w:lang w:eastAsia="pt-BR"/>
+        </w:rPr>
+        <w:drawing>
+          <wp:inline distT="0" distB="0" distL="0" distR="0" wp14:anchorId="6EC7117F" wp14:editId="28A6BD03">
+            <wp:extent cx="4124325" cy="1989900"/>
+            <wp:effectExtent l="0" t="0" r="0" b="0"/>
+            <wp:docPr id="859582573" name="Imagem 5" descr="Interface gráfica do usuário, Aplicativo&#10;&#10;Descrição gerada automaticamente"/>
+            <wp:cNvGraphicFramePr>
+              <a:graphicFrameLocks xmlns:a="http://schemas.openxmlformats.org/drawingml/2006/main" noChangeAspect="1"/>
+            </wp:cNvGraphicFramePr>
+            <a:graphic xmlns:a="http://schemas.openxmlformats.org/drawingml/2006/main">
+              <a:graphicData uri="http://schemas.openxmlformats.org/drawingml/2006/picture">
+                <pic:pic xmlns:pic="http://schemas.openxmlformats.org/drawingml/2006/picture">
+                  <pic:nvPicPr>
+                    <pic:cNvPr id="859582573" name="Imagem 5" descr="Interface gráfica do usuário, Aplicativo&#10;&#10;Descrição gerada automaticamente"/>
+                    <pic:cNvPicPr>
+                      <a:picLocks noChangeAspect="1" noChangeArrowheads="1"/>
+                    </pic:cNvPicPr>
+                  </pic:nvPicPr>
+                  <pic:blipFill>
+                    <a:blip r:embed="rId9" cstate="print">
+                      <a:extLst>
+                        <a:ext uri="{28A0092B-C50C-407E-A947-70E740481C1C}">
+                          <a14:useLocalDpi xmlns:a14="http://schemas.microsoft.com/office/drawing/2010/main" val="0"/>
+                        </a:ext>
+                      </a:extLst>
+                    </a:blip>
+                    <a:srcRect/>
+                    <a:stretch>
+                      <a:fillRect/>
+                    </a:stretch>
+                  </pic:blipFill>
+                  <pic:spPr bwMode="auto">
+                    <a:xfrm>
+                      <a:off x="0" y="0"/>
+                      <a:ext cx="4138043" cy="1996518"/>
+                    </a:xfrm>
+                    <a:prstGeom prst="rect">
+                      <a:avLst/>
+                    </a:prstGeom>
+                    <a:noFill/>
+                    <a:ln>
+                      <a:noFill/>
+                    </a:ln>
+                  </pic:spPr>
+                </pic:pic>
+              </a:graphicData>
+            </a:graphic>
+          </wp:inline>
+        </w:drawing>
+      </w:r>
+    </w:p>
+    <w:p>
+      <w:pPr>
+        <w:spacing w:before="100" w:beforeAutospacing="1" w:after="100" w:afterAutospacing="1" w:line="240" w:lineRule="auto"/>
+        <w:ind w:firstLine="0"/>
+        <w:jc w:val="center"/>
+        <w:rPr>
+          <w:rFonts w:ascii="Times New Roman" w:eastAsia="Times New Roman" w:hAnsi="Times New Roman" w:cs="Times New Roman"/>
+          <w:szCs w:val="24"/>
+          <w:lang w:eastAsia="pt-BR"/>
+        </w:rPr>
+      </w:pPr>
+      <w:r>
+        <w:rPr>
+          <w:rFonts w:ascii="Times New Roman" w:eastAsia="Times New Roman" w:hAnsi="Times New Roman" w:cs="Times New Roman"/>
+          <w:noProof/>
+          <w:szCs w:val="24"/>
+          <w:lang w:eastAsia="pt-BR"/>
+        </w:rPr>
+        <w:drawing>
+          <wp:inline distT="0" distB="0" distL="0" distR="0" wp14:anchorId="03EE1FAB" wp14:editId="4F7DD023">
+            <wp:extent cx="4143375" cy="2004450"/>
+            <wp:effectExtent l="0" t="0" r="0" b="0"/>
+            <wp:docPr id="321672929" name="Imagem 6" descr="Interface gráfica do usuário, Texto, Aplicativo&#10;&#10;Descrição gerada automaticamente"/>
+            <wp:cNvGraphicFramePr>
+              <a:graphicFrameLocks xmlns:a="http://schemas.openxmlformats.org/drawingml/2006/main" noChangeAspect="1"/>
+            </wp:cNvGraphicFramePr>
+            <a:graphic xmlns:a="http://schemas.openxmlformats.org/drawingml/2006/main">
+              <a:graphicData uri="http://schemas.openxmlformats.org/drawingml/2006/picture">
+                <pic:pic xmlns:pic="http://schemas.openxmlformats.org/drawingml/2006/picture">
+                  <pic:nvPicPr>
+                    <pic:cNvPr id="321672929" name="Imagem 6" descr="Interface gráfica do usuário, Texto, Aplicativo&#10;&#10;Descrição gerada automaticamente"/>
+                    <pic:cNvPicPr>
+                      <a:picLocks noChangeAspect="1" noChangeArrowheads="1"/>
+                    </pic:cNvPicPr>
+                  </pic:nvPicPr>
+                  <pic:blipFill>
+                    <a:blip r:embed="rId10" cstate="print">
+                      <a:extLst>
+                        <a:ext uri="{28A0092B-C50C-407E-A947-70E740481C1C}">
+                          <a14:useLocalDpi xmlns:a14="http://schemas.microsoft.com/office/drawing/2010/main" val="0"/>
+                        </a:ext>
+                      </a:extLst>
+                    </a:blip>
+                    <a:srcRect/>
+                    <a:stretch>
+                      <a:fillRect/>
+                    </a:stretch>
+                  </pic:blipFill>
+                  <pic:spPr bwMode="auto">
+                    <a:xfrm>
+                      <a:off x="0" y="0"/>
+                      <a:ext cx="4145860" cy="2005652"/>
+                    </a:xfrm>
+                    <a:prstGeom prst="rect">
+                      <a:avLst/>
+                    </a:prstGeom>
+                    <a:noFill/>
+                    <a:ln>
+                      <a:noFill/>
+                    </a:ln>
+                  </pic:spPr>
+                </pic:pic>
+              </a:graphicData>
+            </a:graphic>
+          </wp:inline>
+        </w:drawing>
+      </w:r>
+    </w:p>
+    <w:p>
+      <w:pPr>
+        <w:ind w:firstLine="0"/>
+        <w:rPr>
+          <w:b/>
+          <w:bCs/>
+          <w:szCs w:val="24"/>
+        </w:rPr>
+      </w:pPr>
+      <w:r>
+        <w:rPr>
+          <w:b/>
+          <w:bCs/>
+          <w:szCs w:val="24"/>
+        </w:rPr>
+        <w:lastRenderedPageBreak/>
         <w:t>Indeed</w:t>
       </w:r>
     </w:p>
@@ -2617,6 +2921,230 @@
         </w:rPr>
         <w:t>Indeed é um dos maiores e mais populares sites de busca de empregos do mundo. Fundada em 2004 nos Estados Unidos, a plataforma rapidamente se tornou uma referência global para pessoas em busca de oportunidades de emprego e para empresas que procuram talentos.</w:t>
       </w:r>
+    </w:p>
+    <w:p>
+      <w:pPr>
+        <w:spacing w:before="100" w:beforeAutospacing="1" w:after="100" w:afterAutospacing="1" w:line="240" w:lineRule="auto"/>
+        <w:ind w:firstLine="0"/>
+        <w:jc w:val="center"/>
+        <w:rPr>
+          <w:rFonts w:ascii="Times New Roman" w:eastAsia="Times New Roman" w:hAnsi="Times New Roman" w:cs="Times New Roman"/>
+          <w:szCs w:val="24"/>
+          <w:lang w:eastAsia="pt-BR"/>
+        </w:rPr>
+      </w:pPr>
+      <w:r>
+        <w:rPr>
+          <w:rFonts w:ascii="Times New Roman" w:eastAsia="Times New Roman" w:hAnsi="Times New Roman" w:cs="Times New Roman"/>
+          <w:noProof/>
+          <w:szCs w:val="24"/>
+          <w:lang w:eastAsia="pt-BR"/>
+        </w:rPr>
+        <w:drawing>
+          <wp:inline distT="0" distB="0" distL="0" distR="0" wp14:anchorId="2B9FDEBA" wp14:editId="4A1CD756">
+            <wp:extent cx="4245964" cy="2052083"/>
+            <wp:effectExtent l="0" t="0" r="2540" b="5715"/>
+            <wp:docPr id="1091048891" name="Imagem 7" descr="Interface gráfica do usuário, Texto, Aplicativo, Email&#10;&#10;Descrição gerada automaticamente"/>
+            <wp:cNvGraphicFramePr>
+              <a:graphicFrameLocks xmlns:a="http://schemas.openxmlformats.org/drawingml/2006/main" noChangeAspect="1"/>
+            </wp:cNvGraphicFramePr>
+            <a:graphic xmlns:a="http://schemas.openxmlformats.org/drawingml/2006/main">
+              <a:graphicData uri="http://schemas.openxmlformats.org/drawingml/2006/picture">
+                <pic:pic xmlns:pic="http://schemas.openxmlformats.org/drawingml/2006/picture">
+                  <pic:nvPicPr>
+                    <pic:cNvPr id="1091048891" name="Imagem 7" descr="Interface gráfica do usuário, Texto, Aplicativo, Email&#10;&#10;Descrição gerada automaticamente"/>
+                    <pic:cNvPicPr>
+                      <a:picLocks noChangeAspect="1" noChangeArrowheads="1"/>
+                    </pic:cNvPicPr>
+                  </pic:nvPicPr>
+                  <pic:blipFill>
+                    <a:blip r:embed="rId11" cstate="print">
+                      <a:extLst>
+                        <a:ext uri="{28A0092B-C50C-407E-A947-70E740481C1C}">
+                          <a14:useLocalDpi xmlns:a14="http://schemas.microsoft.com/office/drawing/2010/main" val="0"/>
+                        </a:ext>
+                      </a:extLst>
+                    </a:blip>
+                    <a:srcRect/>
+                    <a:stretch>
+                      <a:fillRect/>
+                    </a:stretch>
+                  </pic:blipFill>
+                  <pic:spPr bwMode="auto">
+                    <a:xfrm>
+                      <a:off x="0" y="0"/>
+                      <a:ext cx="4259290" cy="2058523"/>
+                    </a:xfrm>
+                    <a:prstGeom prst="rect">
+                      <a:avLst/>
+                    </a:prstGeom>
+                    <a:noFill/>
+                    <a:ln>
+                      <a:noFill/>
+                    </a:ln>
+                  </pic:spPr>
+                </pic:pic>
+              </a:graphicData>
+            </a:graphic>
+          </wp:inline>
+        </w:drawing>
+      </w:r>
+    </w:p>
+    <w:p>
+      <w:pPr>
+        <w:spacing w:before="100" w:beforeAutospacing="1" w:after="100" w:afterAutospacing="1" w:line="240" w:lineRule="auto"/>
+        <w:ind w:firstLine="0"/>
+        <w:jc w:val="center"/>
+        <w:rPr>
+          <w:rFonts w:ascii="Times New Roman" w:eastAsia="Times New Roman" w:hAnsi="Times New Roman" w:cs="Times New Roman"/>
+          <w:szCs w:val="24"/>
+          <w:lang w:eastAsia="pt-BR"/>
+        </w:rPr>
+      </w:pPr>
+      <w:r>
+        <w:rPr>
+          <w:rFonts w:ascii="Times New Roman" w:eastAsia="Times New Roman" w:hAnsi="Times New Roman" w:cs="Times New Roman"/>
+          <w:noProof/>
+          <w:szCs w:val="24"/>
+          <w:lang w:eastAsia="pt-BR"/>
+        </w:rPr>
+        <w:drawing>
+          <wp:inline distT="0" distB="0" distL="0" distR="0" wp14:anchorId="5A95916D" wp14:editId="3B411058">
+            <wp:extent cx="4263656" cy="2050105"/>
+            <wp:effectExtent l="0" t="0" r="3810" b="7620"/>
+            <wp:docPr id="190528898" name="Imagem 8" descr="Interface gráfica do usuário, Texto, Aplicativo, Email&#10;&#10;Descrição gerada automaticamente"/>
+            <wp:cNvGraphicFramePr>
+              <a:graphicFrameLocks xmlns:a="http://schemas.openxmlformats.org/drawingml/2006/main" noChangeAspect="1"/>
+            </wp:cNvGraphicFramePr>
+            <a:graphic xmlns:a="http://schemas.openxmlformats.org/drawingml/2006/main">
+              <a:graphicData uri="http://schemas.openxmlformats.org/drawingml/2006/picture">
+                <pic:pic xmlns:pic="http://schemas.openxmlformats.org/drawingml/2006/picture">
+                  <pic:nvPicPr>
+                    <pic:cNvPr id="190528898" name="Imagem 8" descr="Interface gráfica do usuário, Texto, Aplicativo, Email&#10;&#10;Descrição gerada automaticamente"/>
+                    <pic:cNvPicPr>
+                      <a:picLocks noChangeAspect="1" noChangeArrowheads="1"/>
+                    </pic:cNvPicPr>
+                  </pic:nvPicPr>
+                  <pic:blipFill>
+                    <a:blip r:embed="rId12" cstate="print">
+                      <a:extLst>
+                        <a:ext uri="{28A0092B-C50C-407E-A947-70E740481C1C}">
+                          <a14:useLocalDpi xmlns:a14="http://schemas.microsoft.com/office/drawing/2010/main" val="0"/>
+                        </a:ext>
+                      </a:extLst>
+                    </a:blip>
+                    <a:srcRect/>
+                    <a:stretch>
+                      <a:fillRect/>
+                    </a:stretch>
+                  </pic:blipFill>
+                  <pic:spPr bwMode="auto">
+                    <a:xfrm>
+                      <a:off x="0" y="0"/>
+                      <a:ext cx="4274094" cy="2055124"/>
+                    </a:xfrm>
+                    <a:prstGeom prst="rect">
+                      <a:avLst/>
+                    </a:prstGeom>
+                    <a:noFill/>
+                    <a:ln>
+                      <a:noFill/>
+                    </a:ln>
+                  </pic:spPr>
+                </pic:pic>
+              </a:graphicData>
+            </a:graphic>
+          </wp:inline>
+        </w:drawing>
+      </w:r>
+    </w:p>
+    <w:p>
+      <w:pPr>
+        <w:spacing w:before="100" w:beforeAutospacing="1" w:after="100" w:afterAutospacing="1" w:line="240" w:lineRule="auto"/>
+        <w:ind w:firstLine="0"/>
+        <w:jc w:val="center"/>
+        <w:rPr>
+          <w:rFonts w:ascii="Times New Roman" w:eastAsia="Times New Roman" w:hAnsi="Times New Roman" w:cs="Times New Roman"/>
+          <w:szCs w:val="24"/>
+          <w:lang w:eastAsia="pt-BR"/>
+        </w:rPr>
+      </w:pPr>
+      <w:r>
+        <w:rPr>
+          <w:rFonts w:ascii="Times New Roman" w:eastAsia="Times New Roman" w:hAnsi="Times New Roman" w:cs="Times New Roman"/>
+          <w:noProof/>
+          <w:szCs w:val="24"/>
+          <w:lang w:eastAsia="pt-BR"/>
+        </w:rPr>
+        <w:drawing>
+          <wp:inline distT="0" distB="0" distL="0" distR="0" wp14:anchorId="31BA27E9" wp14:editId="0FDA0D68">
+            <wp:extent cx="4306186" cy="2067516"/>
+            <wp:effectExtent l="0" t="0" r="0" b="9525"/>
+            <wp:docPr id="1059160795" name="Imagem 9" descr="Interface gráfica do usuário, Aplicativo&#10;&#10;Descrição gerada automaticamente"/>
+            <wp:cNvGraphicFramePr>
+              <a:graphicFrameLocks xmlns:a="http://schemas.openxmlformats.org/drawingml/2006/main" noChangeAspect="1"/>
+            </wp:cNvGraphicFramePr>
+            <a:graphic xmlns:a="http://schemas.openxmlformats.org/drawingml/2006/main">
+              <a:graphicData uri="http://schemas.openxmlformats.org/drawingml/2006/picture">
+                <pic:pic xmlns:pic="http://schemas.openxmlformats.org/drawingml/2006/picture">
+                  <pic:nvPicPr>
+                    <pic:cNvPr id="1059160795" name="Imagem 9" descr="Interface gráfica do usuário, Aplicativo&#10;&#10;Descrição gerada automaticamente"/>
+                    <pic:cNvPicPr>
+                      <a:picLocks noChangeAspect="1" noChangeArrowheads="1"/>
+                    </pic:cNvPicPr>
+                  </pic:nvPicPr>
+                  <pic:blipFill>
+                    <a:blip r:embed="rId13" cstate="print">
+                      <a:extLst>
+                        <a:ext uri="{28A0092B-C50C-407E-A947-70E740481C1C}">
+                          <a14:useLocalDpi xmlns:a14="http://schemas.microsoft.com/office/drawing/2010/main" val="0"/>
+                        </a:ext>
+                      </a:extLst>
+                    </a:blip>
+                    <a:srcRect/>
+                    <a:stretch>
+                      <a:fillRect/>
+                    </a:stretch>
+                  </pic:blipFill>
+                  <pic:spPr bwMode="auto">
+                    <a:xfrm>
+                      <a:off x="0" y="0"/>
+                      <a:ext cx="4314278" cy="2071401"/>
+                    </a:xfrm>
+                    <a:prstGeom prst="rect">
+                      <a:avLst/>
+                    </a:prstGeom>
+                    <a:noFill/>
+                    <a:ln>
+                      <a:noFill/>
+                    </a:ln>
+                  </pic:spPr>
+                </pic:pic>
+              </a:graphicData>
+            </a:graphic>
+          </wp:inline>
+        </w:drawing>
+      </w:r>
+    </w:p>
+    <w:p>
+      <w:pPr>
+        <w:spacing w:before="100" w:beforeAutospacing="1" w:after="100" w:afterAutospacing="1" w:line="240" w:lineRule="auto"/>
+        <w:ind w:firstLine="0"/>
+        <w:jc w:val="center"/>
+        <w:rPr>
+          <w:rFonts w:ascii="Times New Roman" w:eastAsia="Times New Roman" w:hAnsi="Times New Roman" w:cs="Times New Roman"/>
+          <w:szCs w:val="24"/>
+          <w:lang w:eastAsia="pt-BR"/>
+        </w:rPr>
+      </w:pPr>
+    </w:p>
+    <w:p>
+      <w:pPr>
+        <w:jc w:val="center"/>
+        <w:rPr>
+          <w:szCs w:val="24"/>
+        </w:rPr>
+      </w:pPr>
     </w:p>
     <w:sectPr>
       <w:pgSz w:w="11906" w:h="16838"/>

</xml_diff>